<commit_message>
Version 1.0: Se realizo el ruteado sin hacer uso de los planos VDD, GND y +5V
</commit_message>
<xml_diff>
--- a/Recursos/Documentos/KiCad_Guia_y_Uso.docx
+++ b/Recursos/Documentos/KiCad_Guia_y_Uso.docx
@@ -83,7 +83,6 @@
         </w:rPr>
         <w:t xml:space="preserve">+ ¿Qué es </w:t>
       </w:r>
-      <w:proofErr w:type="spellStart"/>
       <w:r>
         <w:rPr>
           <w:rFonts w:cs="Arial"/>
@@ -91,7 +90,6 @@
         </w:rPr>
         <w:t>KiCad</w:t>
       </w:r>
-      <w:proofErr w:type="spellEnd"/>
       <w:r>
         <w:rPr>
           <w:rFonts w:cs="Arial"/>
@@ -106,75 +104,11 @@
           <w:rFonts w:cs="Arial"/>
         </w:rPr>
       </w:pPr>
-      <w:proofErr w:type="spellStart"/>
       <w:r>
         <w:rPr>
           <w:rFonts w:cs="Arial"/>
         </w:rPr>
-        <w:t>Kicad</w:t>
-      </w:r>
-      <w:proofErr w:type="spellEnd"/>
-      <w:r>
-        <w:rPr>
-          <w:rFonts w:cs="Arial"/>
-        </w:rPr>
-        <w:t>, programa de código libre (GPL), software para la creación de esquemas electrónicos y circuitos impresos. Ha sido concebido y creado por Jean-Pierre Charras, investigador en el LIS (</w:t>
-      </w:r>
-      <w:proofErr w:type="spellStart"/>
-      <w:r>
-        <w:rPr>
-          <w:rFonts w:cs="Arial"/>
-        </w:rPr>
-        <w:t>Laboratoire</w:t>
-      </w:r>
-      <w:proofErr w:type="spellEnd"/>
-      <w:r>
-        <w:rPr>
-          <w:rFonts w:cs="Arial"/>
-        </w:rPr>
-        <w:t xml:space="preserve"> des </w:t>
-      </w:r>
-      <w:proofErr w:type="spellStart"/>
-      <w:r>
-        <w:rPr>
-          <w:rFonts w:cs="Arial"/>
-        </w:rPr>
-        <w:t>Images</w:t>
-      </w:r>
-      <w:proofErr w:type="spellEnd"/>
-      <w:r>
-        <w:rPr>
-          <w:rFonts w:cs="Arial"/>
-        </w:rPr>
-        <w:t xml:space="preserve"> et des </w:t>
-      </w:r>
-      <w:proofErr w:type="spellStart"/>
-      <w:r>
-        <w:rPr>
-          <w:rFonts w:cs="Arial"/>
-        </w:rPr>
-        <w:t>Signaux</w:t>
-      </w:r>
-      <w:proofErr w:type="spellEnd"/>
-      <w:r>
-        <w:rPr>
-          <w:rFonts w:cs="Arial"/>
-        </w:rPr>
-        <w:t xml:space="preserve">) y profesor de electrónica en el Instituto Universitario de Tecnología de Saint Martin d </w:t>
-      </w:r>
-      <w:proofErr w:type="spellStart"/>
-      <w:r>
-        <w:rPr>
-          <w:rFonts w:cs="Arial"/>
-        </w:rPr>
-        <w:t>Hères</w:t>
-      </w:r>
-      <w:proofErr w:type="spellEnd"/>
-      <w:r>
-        <w:rPr>
-          <w:rFonts w:cs="Arial"/>
-        </w:rPr>
-        <w:t xml:space="preserve"> (Francia). </w:t>
+        <w:t xml:space="preserve">Kicad, programa de código libre (GPL), software para la creación de esquemas electrónicos y circuitos impresos. Ha sido concebido y creado por Jean-Pierre Charras, investigador en el LIS (Laboratoire des Images et des Signaux) y profesor de electrónica en el Instituto Universitario de Tecnología de Saint Martin d Hères (Francia). </w:t>
       </w:r>
     </w:p>
     <w:p>
@@ -225,18 +159,8 @@
           <w:i/>
           <w:iCs/>
         </w:rPr>
-        <w:t>open-</w:t>
+        <w:t>open-source</w:t>
       </w:r>
-      <w:proofErr w:type="spellStart"/>
-      <w:r>
-        <w:rPr>
-          <w:rFonts w:cs="Arial"/>
-          <w:i/>
-          <w:iCs/>
-        </w:rPr>
-        <w:t>source</w:t>
-      </w:r>
-      <w:proofErr w:type="spellEnd"/>
     </w:p>
     <w:p>
       <w:pPr>
@@ -273,33 +197,11 @@
           <w:rFonts w:cs="Arial"/>
         </w:rPr>
       </w:pPr>
-      <w:proofErr w:type="spellStart"/>
       <w:r>
         <w:rPr>
           <w:rFonts w:cs="Arial"/>
         </w:rPr>
-        <w:t>KiCad</w:t>
-      </w:r>
-      <w:proofErr w:type="spellEnd"/>
-      <w:r>
-        <w:rPr>
-          <w:rFonts w:cs="Arial"/>
-        </w:rPr>
-        <w:t xml:space="preserve"> es </w:t>
-      </w:r>
-      <w:proofErr w:type="spellStart"/>
-      <w:r>
-        <w:rPr>
-          <w:rFonts w:cs="Arial"/>
-        </w:rPr>
-        <w:t>multi-plataforma</w:t>
-      </w:r>
-      <w:proofErr w:type="spellEnd"/>
-      <w:r>
-        <w:rPr>
-          <w:rFonts w:cs="Arial"/>
-        </w:rPr>
-        <w:t xml:space="preserve"> o sea que puede ejecutarse sistemas operativos como: Linux, Windows y Mac OSX.</w:t>
+        <w:t>KiCad es multi-plataforma o sea que puede ejecutarse sistemas operativos como: Linux, Windows y Mac OSX.</w:t>
       </w:r>
     </w:p>
     <w:p>
@@ -404,19 +306,11 @@
           <w:rFonts w:cs="Arial"/>
         </w:rPr>
       </w:pPr>
-      <w:proofErr w:type="spellStart"/>
       <w:r>
         <w:rPr>
           <w:rFonts w:cs="Arial"/>
         </w:rPr>
-        <w:t>Eeschema</w:t>
-      </w:r>
-      <w:proofErr w:type="spellEnd"/>
-      <w:r>
-        <w:rPr>
-          <w:rFonts w:cs="Arial"/>
-        </w:rPr>
-        <w:t xml:space="preserve"> representa un completo editor de esquemas</w:t>
+        <w:t>Eeschema representa un completo editor de esquemas</w:t>
       </w:r>
     </w:p>
     <w:p>
@@ -430,19 +324,11 @@
           <w:rFonts w:cs="Arial"/>
         </w:rPr>
       </w:pPr>
-      <w:proofErr w:type="spellStart"/>
       <w:r>
         <w:rPr>
           <w:rFonts w:cs="Arial"/>
         </w:rPr>
-        <w:t>Pcbnew</w:t>
-      </w:r>
-      <w:proofErr w:type="spellEnd"/>
-      <w:r>
-        <w:rPr>
-          <w:rFonts w:cs="Arial"/>
-        </w:rPr>
-        <w:t>, un editor de circuitos impresos capaz de mostrar los diseños de forma tridimensional.</w:t>
+        <w:t>Pcbnew, un editor de circuitos impresos capaz de mostrar los diseños de forma tridimensional.</w:t>
       </w:r>
     </w:p>
     <w:p>
@@ -456,19 +342,11 @@
           <w:rFonts w:cs="Arial"/>
         </w:rPr>
       </w:pPr>
-      <w:proofErr w:type="spellStart"/>
       <w:r>
         <w:rPr>
           <w:rFonts w:cs="Arial"/>
         </w:rPr>
-        <w:t>Cvpcb</w:t>
-      </w:r>
-      <w:proofErr w:type="spellEnd"/>
-      <w:r>
-        <w:rPr>
-          <w:rFonts w:cs="Arial"/>
-        </w:rPr>
-        <w:t>, utilidad capaz de asociar los componentes de un esquema y los módulos correspondientes en el circuito impresión.</w:t>
+        <w:t>Cvpcb, utilidad capaz de asociar los componentes de un esquema y los módulos correspondientes en el circuito impresión.</w:t>
       </w:r>
     </w:p>
     <w:p>
@@ -482,19 +360,11 @@
           <w:rFonts w:cs="Arial"/>
         </w:rPr>
       </w:pPr>
-      <w:proofErr w:type="spellStart"/>
       <w:r>
         <w:rPr>
           <w:rFonts w:cs="Arial"/>
         </w:rPr>
-        <w:t>Gerbview</w:t>
-      </w:r>
-      <w:proofErr w:type="spellEnd"/>
-      <w:r>
-        <w:rPr>
-          <w:rFonts w:cs="Arial"/>
-        </w:rPr>
-        <w:t>, un visor de ficheros Gerber.</w:t>
+        <w:t>Gerbview, un visor de ficheros Gerber.</w:t>
       </w:r>
     </w:p>
     <w:p>
@@ -608,7 +478,6 @@
         </w:rPr>
         <w:t xml:space="preserve">Primer </w:t>
       </w:r>
-      <w:proofErr w:type="spellStart"/>
       <w:r>
         <w:rPr>
           <w:rFonts w:cs="Arial"/>
@@ -618,7 +487,6 @@
         </w:rPr>
         <w:t>commit</w:t>
       </w:r>
-      <w:proofErr w:type="spellEnd"/>
     </w:p>
     <w:p>
       <w:pPr>
@@ -710,6 +578,28 @@
           <w:sz w:val="28"/>
           <w:szCs w:val="28"/>
         </w:rPr>
+        <w:br w:type="page"/>
+      </w:r>
+    </w:p>
+    <w:p>
+      <w:pPr>
+        <w:rPr>
+          <w:rFonts w:cs="Arial"/>
+          <w:b/>
+          <w:bCs/>
+          <w:sz w:val="28"/>
+          <w:szCs w:val="28"/>
+        </w:rPr>
+      </w:pPr>
+      <w:r>
+        <w:rPr>
+          <w:rFonts w:cs="Arial"/>
+          <w:b/>
+          <w:bCs/>
+          <w:sz w:val="28"/>
+          <w:szCs w:val="28"/>
+        </w:rPr>
+        <w:lastRenderedPageBreak/>
         <w:t xml:space="preserve">+ </w:t>
       </w:r>
       <w:r>
@@ -741,7 +631,6 @@
           <w:b/>
           <w:bCs/>
         </w:rPr>
-        <w:lastRenderedPageBreak/>
         <w:t>Nombre:</w:t>
       </w:r>
       <w:r>
@@ -1334,7 +1223,6 @@
         </wp:anchor>
       </w:drawing>
     </w:r>
-    <w:proofErr w:type="spellStart"/>
     <w:r>
       <w:rPr>
         <w:rFonts w:cs="Arial"/>
@@ -1345,7 +1233,6 @@
       </w:rPr>
       <w:t>KiCad</w:t>
     </w:r>
-    <w:proofErr w:type="spellEnd"/>
   </w:p>
   <w:p>
     <w:pPr>
@@ -4899,7 +4786,7 @@
   <w:style w:type="paragraph" w:default="1" w:styleId="Normal">
     <w:name w:val="Normal"/>
     <w:qFormat/>
-    <w:rsid w:val="00F948D1"/>
+    <w:rsid w:val="001C42EF"/>
     <w:pPr>
       <w:jc w:val="both"/>
     </w:pPr>
@@ -5721,18 +5608,18 @@
 </file>
 
 <file path=customXml/item1.xml><?xml version="1.0" encoding="utf-8"?>
-<p:properties xmlns:p="http://schemas.microsoft.com/office/2006/metadata/properties" xmlns:xsi="http://www.w3.org/2001/XMLSchema-instance" xmlns:pc="http://schemas.microsoft.com/office/infopath/2007/PartnerControls">
-  <documentManagement/>
-</p:properties>
-</file>
-
-<file path=customXml/item2.xml><?xml version="1.0" encoding="utf-8"?>
 <?mso-contentType ?>
 <FormTemplates xmlns="http://schemas.microsoft.com/sharepoint/v3/contenttype/forms">
   <Display>DocumentLibraryForm</Display>
   <Edit>DocumentLibraryForm</Edit>
   <New>DocumentLibraryForm</New>
 </FormTemplates>
+</file>
+
+<file path=customXml/item2.xml><?xml version="1.0" encoding="utf-8"?>
+<p:properties xmlns:p="http://schemas.microsoft.com/office/2006/metadata/properties" xmlns:xsi="http://www.w3.org/2001/XMLSchema-instance" xmlns:pc="http://schemas.microsoft.com/office/infopath/2007/PartnerControls">
+  <documentManagement/>
+</p:properties>
 </file>
 
 <file path=customXml/item3.xml><?xml version="1.0" encoding="utf-8"?>
@@ -5924,18 +5811,18 @@
 </file>
 
 <file path=customXml/itemProps1.xml><?xml version="1.0" encoding="utf-8"?>
-<ds:datastoreItem xmlns:ds="http://schemas.openxmlformats.org/officeDocument/2006/customXml" ds:itemID="{782B63A0-9EB9-46BC-8374-F53157CAD9A0}">
+<ds:datastoreItem xmlns:ds="http://schemas.openxmlformats.org/officeDocument/2006/customXml" ds:itemID="{C6C0CA4F-DC3A-4A6F-A53F-7C9713286968}">
   <ds:schemaRefs>
-    <ds:schemaRef ds:uri="http://schemas.microsoft.com/office/2006/metadata/properties"/>
-    <ds:schemaRef ds:uri="http://schemas.microsoft.com/office/infopath/2007/PartnerControls"/>
+    <ds:schemaRef ds:uri="http://schemas.microsoft.com/sharepoint/v3/contenttype/forms"/>
   </ds:schemaRefs>
 </ds:datastoreItem>
 </file>
 
 <file path=customXml/itemProps2.xml><?xml version="1.0" encoding="utf-8"?>
-<ds:datastoreItem xmlns:ds="http://schemas.openxmlformats.org/officeDocument/2006/customXml" ds:itemID="{C6C0CA4F-DC3A-4A6F-A53F-7C9713286968}">
+<ds:datastoreItem xmlns:ds="http://schemas.openxmlformats.org/officeDocument/2006/customXml" ds:itemID="{782B63A0-9EB9-46BC-8374-F53157CAD9A0}">
   <ds:schemaRefs>
-    <ds:schemaRef ds:uri="http://schemas.microsoft.com/sharepoint/v3/contenttype/forms"/>
+    <ds:schemaRef ds:uri="http://schemas.microsoft.com/office/2006/metadata/properties"/>
+    <ds:schemaRef ds:uri="http://schemas.microsoft.com/office/infopath/2007/PartnerControls"/>
   </ds:schemaRefs>
 </ds:datastoreItem>
 </file>
@@ -5959,7 +5846,7 @@
 </file>
 
 <file path=customXml/itemProps4.xml><?xml version="1.0" encoding="utf-8"?>
-<ds:datastoreItem xmlns:ds="http://schemas.openxmlformats.org/officeDocument/2006/customXml" ds:itemID="{00BA44BE-AA24-4065-ADB5-9C79EA865D58}">
+<ds:datastoreItem xmlns:ds="http://schemas.openxmlformats.org/officeDocument/2006/customXml" ds:itemID="{33BB35A5-2131-4631-A100-BC6AF6A17C38}">
   <ds:schemaRefs>
     <ds:schemaRef ds:uri="http://schemas.openxmlformats.org/officeDocument/2006/bibliography"/>
   </ds:schemaRefs>

</xml_diff>